<commit_message>
rendu jeudi matin 10h48
</commit_message>
<xml_diff>
--- a/RetourRequete.docx
+++ b/RetourRequete.docx
@@ -16,6 +16,54 @@
       </w:pPr>
     </w:p>
     <w:p>
+      <w:pPr>
+        <w:jc w:val="center"/>
+      </w:pPr>
+    </w:p>
+    <w:p>
+      <w:r>
+        <w:rPr>
+          <w:noProof/>
+        </w:rPr>
+        <w:drawing>
+          <wp:inline distT="0" distB="0" distL="0" distR="0" wp14:anchorId="7E42DFCE" wp14:editId="6690DE97">
+            <wp:extent cx="2773920" cy="259102"/>
+            <wp:effectExtent l="0" t="0" r="7620" b="7620"/>
+            <wp:docPr id="1453433029" name="Image 1"/>
+            <wp:cNvGraphicFramePr>
+              <a:graphicFrameLocks xmlns:a="http://schemas.openxmlformats.org/drawingml/2006/main" noChangeAspect="1"/>
+            </wp:cNvGraphicFramePr>
+            <a:graphic xmlns:a="http://schemas.openxmlformats.org/drawingml/2006/main">
+              <a:graphicData uri="http://schemas.openxmlformats.org/drawingml/2006/picture">
+                <pic:pic xmlns:pic="http://schemas.openxmlformats.org/drawingml/2006/picture">
+                  <pic:nvPicPr>
+                    <pic:cNvPr id="1453433029" name=""/>
+                    <pic:cNvPicPr/>
+                  </pic:nvPicPr>
+                  <pic:blipFill>
+                    <a:blip r:embed="rId4"/>
+                    <a:stretch>
+                      <a:fillRect/>
+                    </a:stretch>
+                  </pic:blipFill>
+                  <pic:spPr>
+                    <a:xfrm>
+                      <a:off x="0" y="0"/>
+                      <a:ext cx="2773920" cy="259102"/>
+                    </a:xfrm>
+                    <a:prstGeom prst="rect">
+                      <a:avLst/>
+                    </a:prstGeom>
+                  </pic:spPr>
+                </pic:pic>
+              </a:graphicData>
+            </a:graphic>
+          </wp:inline>
+        </w:drawing>
+      </w:r>
+    </w:p>
+    <w:p/>
+    <w:p>
       <w:r>
         <w:rPr>
           <w:noProof/>
@@ -36,7 +84,7 @@
                     <pic:cNvPicPr/>
                   </pic:nvPicPr>
                   <pic:blipFill>
-                    <a:blip r:embed="rId4"/>
+                    <a:blip r:embed="rId5"/>
                     <a:stretch>
                       <a:fillRect/>
                     </a:stretch>
@@ -80,7 +128,7 @@
                     <pic:cNvPicPr/>
                   </pic:nvPicPr>
                   <pic:blipFill>
-                    <a:blip r:embed="rId5"/>
+                    <a:blip r:embed="rId6"/>
                     <a:stretch>
                       <a:fillRect/>
                     </a:stretch>
@@ -123,7 +171,7 @@
                     <pic:cNvPicPr/>
                   </pic:nvPicPr>
                   <pic:blipFill>
-                    <a:blip r:embed="rId6"/>
+                    <a:blip r:embed="rId7"/>
                     <a:stretch>
                       <a:fillRect/>
                     </a:stretch>
@@ -165,7 +213,7 @@
                     <pic:cNvPicPr/>
                   </pic:nvPicPr>
                   <pic:blipFill>
-                    <a:blip r:embed="rId7"/>
+                    <a:blip r:embed="rId8"/>
                     <a:stretch>
                       <a:fillRect/>
                     </a:stretch>
@@ -210,7 +258,7 @@
                     <pic:cNvPicPr/>
                   </pic:nvPicPr>
                   <pic:blipFill>
-                    <a:blip r:embed="rId8"/>
+                    <a:blip r:embed="rId9"/>
                     <a:stretch>
                       <a:fillRect/>
                     </a:stretch>
@@ -254,7 +302,7 @@
                     <pic:cNvPicPr/>
                   </pic:nvPicPr>
                   <pic:blipFill>
-                    <a:blip r:embed="rId9"/>
+                    <a:blip r:embed="rId10"/>
                     <a:stretch>
                       <a:fillRect/>
                     </a:stretch>
@@ -299,7 +347,7 @@
                     <pic:cNvPicPr/>
                   </pic:nvPicPr>
                   <pic:blipFill>
-                    <a:blip r:embed="rId10"/>
+                    <a:blip r:embed="rId11"/>
                     <a:stretch>
                       <a:fillRect/>
                     </a:stretch>
@@ -342,7 +390,7 @@
                     <pic:cNvPicPr/>
                   </pic:nvPicPr>
                   <pic:blipFill>
-                    <a:blip r:embed="rId11"/>
+                    <a:blip r:embed="rId12"/>
                     <a:stretch>
                       <a:fillRect/>
                     </a:stretch>
@@ -385,7 +433,7 @@
                     <pic:cNvPicPr/>
                   </pic:nvPicPr>
                   <pic:blipFill>
-                    <a:blip r:embed="rId12"/>
+                    <a:blip r:embed="rId13"/>
                     <a:stretch>
                       <a:fillRect/>
                     </a:stretch>
@@ -429,7 +477,7 @@
                     <pic:cNvPicPr/>
                   </pic:nvPicPr>
                   <pic:blipFill>
-                    <a:blip r:embed="rId13"/>
+                    <a:blip r:embed="rId14"/>
                     <a:stretch>
                       <a:fillRect/>
                     </a:stretch>
@@ -471,7 +519,7 @@
                     <pic:cNvPicPr/>
                   </pic:nvPicPr>
                   <pic:blipFill>
-                    <a:blip r:embed="rId14"/>
+                    <a:blip r:embed="rId15"/>
                     <a:stretch>
                       <a:fillRect/>
                     </a:stretch>
@@ -515,7 +563,7 @@
                     <pic:cNvPicPr/>
                   </pic:nvPicPr>
                   <pic:blipFill>
-                    <a:blip r:embed="rId15"/>
+                    <a:blip r:embed="rId16"/>
                     <a:stretch>
                       <a:fillRect/>
                     </a:stretch>
@@ -560,7 +608,7 @@
                     <pic:cNvPicPr/>
                   </pic:nvPicPr>
                   <pic:blipFill>
-                    <a:blip r:embed="rId16"/>
+                    <a:blip r:embed="rId17"/>
                     <a:stretch>
                       <a:fillRect/>
                     </a:stretch>
@@ -607,7 +655,7 @@
                     <pic:cNvPicPr/>
                   </pic:nvPicPr>
                   <pic:blipFill>
-                    <a:blip r:embed="rId17"/>
+                    <a:blip r:embed="rId18"/>
                     <a:stretch>
                       <a:fillRect/>
                     </a:stretch>
@@ -651,7 +699,7 @@
                     <pic:cNvPicPr/>
                   </pic:nvPicPr>
                   <pic:blipFill>
-                    <a:blip r:embed="rId18"/>
+                    <a:blip r:embed="rId19"/>
                     <a:stretch>
                       <a:fillRect/>
                     </a:stretch>
@@ -694,7 +742,7 @@
                     <pic:cNvPicPr/>
                   </pic:nvPicPr>
                   <pic:blipFill>
-                    <a:blip r:embed="rId19"/>
+                    <a:blip r:embed="rId20"/>
                     <a:stretch>
                       <a:fillRect/>
                     </a:stretch>
@@ -738,7 +786,7 @@
                     <pic:cNvPicPr/>
                   </pic:nvPicPr>
                   <pic:blipFill>
-                    <a:blip r:embed="rId20"/>
+                    <a:blip r:embed="rId21"/>
                     <a:stretch>
                       <a:fillRect/>
                     </a:stretch>
@@ -781,7 +829,7 @@
                     <pic:cNvPicPr/>
                   </pic:nvPicPr>
                   <pic:blipFill>
-                    <a:blip r:embed="rId21"/>
+                    <a:blip r:embed="rId22"/>
                     <a:stretch>
                       <a:fillRect/>
                     </a:stretch>
@@ -825,7 +873,7 @@
                     <pic:cNvPicPr/>
                   </pic:nvPicPr>
                   <pic:blipFill>
-                    <a:blip r:embed="rId22"/>
+                    <a:blip r:embed="rId23"/>
                     <a:stretch>
                       <a:fillRect/>
                     </a:stretch>
@@ -870,7 +918,7 @@
                     <pic:cNvPicPr/>
                   </pic:nvPicPr>
                   <pic:blipFill>
-                    <a:blip r:embed="rId23"/>
+                    <a:blip r:embed="rId24"/>
                     <a:stretch>
                       <a:fillRect/>
                     </a:stretch>
@@ -954,7 +1002,7 @@
                     <pic:cNvPicPr/>
                   </pic:nvPicPr>
                   <pic:blipFill>
-                    <a:blip r:embed="rId24"/>
+                    <a:blip r:embed="rId25"/>
                     <a:stretch>
                       <a:fillRect/>
                     </a:stretch>
@@ -1003,7 +1051,7 @@
                     <pic:cNvPicPr/>
                   </pic:nvPicPr>
                   <pic:blipFill>
-                    <a:blip r:embed="rId25"/>
+                    <a:blip r:embed="rId26"/>
                     <a:stretch>
                       <a:fillRect/>
                     </a:stretch>
@@ -1062,7 +1110,7 @@
                     <pic:cNvPicPr/>
                   </pic:nvPicPr>
                   <pic:blipFill>
-                    <a:blip r:embed="rId26"/>
+                    <a:blip r:embed="rId27"/>
                     <a:stretch>
                       <a:fillRect/>
                     </a:stretch>
@@ -1121,7 +1169,7 @@
                     <pic:cNvPicPr/>
                   </pic:nvPicPr>
                   <pic:blipFill>
-                    <a:blip r:embed="rId27"/>
+                    <a:blip r:embed="rId28"/>
                     <a:stretch>
                       <a:fillRect/>
                     </a:stretch>
@@ -1163,6 +1211,9 @@
     <w:p/>
     <w:p>
       <w:r>
+        <w:rPr>
+          <w:noProof/>
+        </w:rPr>
         <w:drawing>
           <wp:inline distT="0" distB="0" distL="0" distR="0" wp14:anchorId="5409A507" wp14:editId="110CE014">
             <wp:extent cx="5364945" cy="1874682"/>
@@ -1179,7 +1230,7 @@
                     <pic:cNvPicPr/>
                   </pic:nvPicPr>
                   <pic:blipFill>
-                    <a:blip r:embed="rId28"/>
+                    <a:blip r:embed="rId29"/>
                     <a:stretch>
                       <a:fillRect/>
                     </a:stretch>
@@ -1233,6 +1284,9 @@
     <w:p/>
     <w:p>
       <w:r>
+        <w:rPr>
+          <w:noProof/>
+        </w:rPr>
         <w:drawing>
           <wp:inline distT="0" distB="0" distL="0" distR="0" wp14:anchorId="3B34F724" wp14:editId="79F9F917">
             <wp:extent cx="3307367" cy="2011854"/>
@@ -1249,7 +1303,7 @@
                     <pic:cNvPicPr/>
                   </pic:nvPicPr>
                   <pic:blipFill>
-                    <a:blip r:embed="rId29"/>
+                    <a:blip r:embed="rId30"/>
                     <a:stretch>
                       <a:fillRect/>
                     </a:stretch>
@@ -1286,6 +1340,9 @@
     <w:p/>
     <w:p>
       <w:r>
+        <w:rPr>
+          <w:noProof/>
+        </w:rPr>
         <w:drawing>
           <wp:inline distT="0" distB="0" distL="0" distR="0" wp14:anchorId="1CFD6BF1" wp14:editId="4122BF50">
             <wp:extent cx="4442845" cy="983065"/>
@@ -1302,7 +1359,7 @@
                     <pic:cNvPicPr/>
                   </pic:nvPicPr>
                   <pic:blipFill>
-                    <a:blip r:embed="rId30"/>
+                    <a:blip r:embed="rId31"/>
                     <a:stretch>
                       <a:fillRect/>
                     </a:stretch>
@@ -1342,6 +1399,9 @@
     <w:p/>
     <w:p>
       <w:r>
+        <w:rPr>
+          <w:noProof/>
+        </w:rPr>
         <w:drawing>
           <wp:inline distT="0" distB="0" distL="0" distR="0" wp14:anchorId="4BFB7F61" wp14:editId="0A52857B">
             <wp:extent cx="4298052" cy="411516"/>
@@ -1358,7 +1418,7 @@
                     <pic:cNvPicPr/>
                   </pic:nvPicPr>
                   <pic:blipFill>
-                    <a:blip r:embed="rId31"/>
+                    <a:blip r:embed="rId32"/>
                     <a:stretch>
                       <a:fillRect/>
                     </a:stretch>
@@ -1391,10 +1451,7 @@
       </w:r>
       <w:proofErr w:type="spellEnd"/>
       <w:r>
-        <w:t>({</w:t>
-      </w:r>
-      <w:r>
-        <w:t>”</w:t>
+        <w:t>({”</w:t>
       </w:r>
       <w:proofErr w:type="spellStart"/>
       <w:r>
@@ -1410,10 +1467,7 @@
       </w:r>
       <w:proofErr w:type="spellEnd"/>
       <w:r>
-        <w:t>}},{“_id</w:t>
-      </w:r>
-      <w:r>
-        <w:t>”</w:t>
+        <w:t>}},{“_id”</w:t>
       </w:r>
       <w:r>
         <w:t> :1})</w:t>
@@ -1434,6 +1488,9 @@
     <w:p/>
     <w:p>
       <w:r>
+        <w:rPr>
+          <w:noProof/>
+        </w:rPr>
         <w:drawing>
           <wp:inline distT="0" distB="0" distL="0" distR="0" wp14:anchorId="3FC1B200" wp14:editId="04D67156">
             <wp:extent cx="4084674" cy="1135478"/>
@@ -1450,7 +1507,7 @@
                     <pic:cNvPicPr/>
                   </pic:nvPicPr>
                   <pic:blipFill>
-                    <a:blip r:embed="rId32"/>
+                    <a:blip r:embed="rId33"/>
                     <a:stretch>
                       <a:fillRect/>
                     </a:stretch>
@@ -1492,6 +1549,9 @@
     <w:p/>
     <w:p>
       <w:r>
+        <w:rPr>
+          <w:noProof/>
+        </w:rPr>
         <w:drawing>
           <wp:inline distT="0" distB="0" distL="0" distR="0" wp14:anchorId="1E4D3ABA" wp14:editId="20677EFD">
             <wp:extent cx="2868222" cy="2331720"/>
@@ -1508,7 +1568,7 @@
                     <pic:cNvPicPr/>
                   </pic:nvPicPr>
                   <pic:blipFill>
-                    <a:blip r:embed="rId33"/>
+                    <a:blip r:embed="rId34"/>
                     <a:stretch>
                       <a:fillRect/>
                     </a:stretch>
@@ -1545,6 +1605,9 @@
     <w:p/>
     <w:p>
       <w:r>
+        <w:rPr>
+          <w:noProof/>
+        </w:rPr>
         <w:drawing>
           <wp:inline distT="0" distB="0" distL="0" distR="0" wp14:anchorId="204BD814" wp14:editId="18AD3083">
             <wp:extent cx="4404742" cy="1585097"/>
@@ -1561,7 +1624,7 @@
                     <pic:cNvPicPr/>
                   </pic:nvPicPr>
                   <pic:blipFill>
-                    <a:blip r:embed="rId34"/>
+                    <a:blip r:embed="rId35"/>
                     <a:stretch>
                       <a:fillRect/>
                     </a:stretch>
@@ -1598,6 +1661,9 @@
     <w:p/>
     <w:p>
       <w:r>
+        <w:rPr>
+          <w:noProof/>
+        </w:rPr>
         <w:drawing>
           <wp:inline distT="0" distB="0" distL="0" distR="0" wp14:anchorId="322FF22C" wp14:editId="17A544BC">
             <wp:extent cx="5760720" cy="1838325"/>
@@ -1614,7 +1680,7 @@
                     <pic:cNvPicPr/>
                   </pic:nvPicPr>
                   <pic:blipFill>
-                    <a:blip r:embed="rId35"/>
+                    <a:blip r:embed="rId36"/>
                     <a:stretch>
                       <a:fillRect/>
                     </a:stretch>
@@ -1657,6 +1723,9 @@
     <w:p/>
     <w:p>
       <w:r>
+        <w:rPr>
+          <w:noProof/>
+        </w:rPr>
         <w:drawing>
           <wp:inline distT="0" distB="0" distL="0" distR="0" wp14:anchorId="7E6BE9BE" wp14:editId="39055722">
             <wp:extent cx="5760720" cy="1498600"/>
@@ -1673,7 +1742,7 @@
                     <pic:cNvPicPr/>
                   </pic:nvPicPr>
                   <pic:blipFill>
-                    <a:blip r:embed="rId36"/>
+                    <a:blip r:embed="rId37"/>
                     <a:stretch>
                       <a:fillRect/>
                     </a:stretch>
@@ -1709,6 +1778,9 @@
     <w:p/>
     <w:p>
       <w:r>
+        <w:rPr>
+          <w:noProof/>
+        </w:rPr>
         <w:drawing>
           <wp:inline distT="0" distB="0" distL="0" distR="0" wp14:anchorId="024D9B52" wp14:editId="52F56A46">
             <wp:extent cx="5760720" cy="1310005"/>
@@ -1725,7 +1797,7 @@
                     <pic:cNvPicPr/>
                   </pic:nvPicPr>
                   <pic:blipFill>
-                    <a:blip r:embed="rId37"/>
+                    <a:blip r:embed="rId38"/>
                     <a:stretch>
                       <a:fillRect/>
                     </a:stretch>
@@ -1761,6 +1833,9 @@
     <w:p/>
     <w:p>
       <w:r>
+        <w:rPr>
+          <w:noProof/>
+        </w:rPr>
         <w:drawing>
           <wp:inline distT="0" distB="0" distL="0" distR="0" wp14:anchorId="584EA7D4" wp14:editId="36050EAB">
             <wp:extent cx="5760720" cy="868680"/>
@@ -1777,7 +1852,7 @@
                     <pic:cNvPicPr/>
                   </pic:nvPicPr>
                   <pic:blipFill>
-                    <a:blip r:embed="rId38"/>
+                    <a:blip r:embed="rId39"/>
                     <a:stretch>
                       <a:fillRect/>
                     </a:stretch>
@@ -1813,6 +1888,9 @@
     <w:p/>
     <w:p>
       <w:r>
+        <w:rPr>
+          <w:noProof/>
+        </w:rPr>
         <w:drawing>
           <wp:inline distT="0" distB="0" distL="0" distR="0" wp14:anchorId="13549A97" wp14:editId="79D01103">
             <wp:extent cx="5760720" cy="791845"/>
@@ -1829,7 +1907,7 @@
                     <pic:cNvPicPr/>
                   </pic:nvPicPr>
                   <pic:blipFill>
-                    <a:blip r:embed="rId39"/>
+                    <a:blip r:embed="rId40"/>
                     <a:stretch>
                       <a:fillRect/>
                     </a:stretch>
@@ -1887,6 +1965,9 @@
     <w:p/>
     <w:p>
       <w:r>
+        <w:rPr>
+          <w:noProof/>
+        </w:rPr>
         <w:drawing>
           <wp:inline distT="0" distB="0" distL="0" distR="0" wp14:anchorId="0B1CB88C" wp14:editId="67E0941F">
             <wp:extent cx="3269263" cy="495343"/>
@@ -1903,7 +1984,7 @@
                     <pic:cNvPicPr/>
                   </pic:nvPicPr>
                   <pic:blipFill>
-                    <a:blip r:embed="rId40"/>
+                    <a:blip r:embed="rId41"/>
                     <a:stretch>
                       <a:fillRect/>
                     </a:stretch>
@@ -1947,6 +2028,9 @@
     <w:p/>
     <w:p>
       <w:r>
+        <w:rPr>
+          <w:noProof/>
+        </w:rPr>
         <w:drawing>
           <wp:inline distT="0" distB="0" distL="0" distR="0" wp14:anchorId="4EC4AC66" wp14:editId="11F0679F">
             <wp:extent cx="3733800" cy="1570353"/>
@@ -1963,7 +2047,7 @@
                     <pic:cNvPicPr/>
                   </pic:nvPicPr>
                   <pic:blipFill>
-                    <a:blip r:embed="rId41"/>
+                    <a:blip r:embed="rId42"/>
                     <a:stretch>
                       <a:fillRect/>
                     </a:stretch>
@@ -2000,6 +2084,9 @@
     <w:p/>
     <w:p>
       <w:r>
+        <w:rPr>
+          <w:noProof/>
+        </w:rPr>
         <w:drawing>
           <wp:inline distT="0" distB="0" distL="0" distR="0" wp14:anchorId="13051DB9" wp14:editId="566705BB">
             <wp:extent cx="5760720" cy="1769745"/>
@@ -2016,7 +2103,7 @@
                     <pic:cNvPicPr/>
                   </pic:nvPicPr>
                   <pic:blipFill>
-                    <a:blip r:embed="rId42"/>
+                    <a:blip r:embed="rId43"/>
                     <a:stretch>
                       <a:fillRect/>
                     </a:stretch>
@@ -2112,7 +2199,1104 @@
         <w:t>({"collMod":"salles","validator":{$jsonSchema:{"bsonType":"object","required":["nom","capacite","adresse.codePostal","adresse.ville"],"properties":rules}}})</w:t>
       </w:r>
     </w:p>
-    <w:p/>
+    <w:p>
+      <w:r>
+        <w:rPr>
+          <w:noProof/>
+        </w:rPr>
+        <w:drawing>
+          <wp:inline distT="0" distB="0" distL="0" distR="0" wp14:anchorId="4062983D" wp14:editId="49E543F1">
+            <wp:extent cx="5760720" cy="207010"/>
+            <wp:effectExtent l="0" t="0" r="0" b="2540"/>
+            <wp:docPr id="1308978805" name="Image 1"/>
+            <wp:cNvGraphicFramePr>
+              <a:graphicFrameLocks xmlns:a="http://schemas.openxmlformats.org/drawingml/2006/main" noChangeAspect="1"/>
+            </wp:cNvGraphicFramePr>
+            <a:graphic xmlns:a="http://schemas.openxmlformats.org/drawingml/2006/main">
+              <a:graphicData uri="http://schemas.openxmlformats.org/drawingml/2006/picture">
+                <pic:pic xmlns:pic="http://schemas.openxmlformats.org/drawingml/2006/picture">
+                  <pic:nvPicPr>
+                    <pic:cNvPr id="1308978805" name=""/>
+                    <pic:cNvPicPr/>
+                  </pic:nvPicPr>
+                  <pic:blipFill>
+                    <a:blip r:embed="rId44"/>
+                    <a:stretch>
+                      <a:fillRect/>
+                    </a:stretch>
+                  </pic:blipFill>
+                  <pic:spPr>
+                    <a:xfrm>
+                      <a:off x="0" y="0"/>
+                      <a:ext cx="5760720" cy="207010"/>
+                    </a:xfrm>
+                    <a:prstGeom prst="rect">
+                      <a:avLst/>
+                    </a:prstGeom>
+                  </pic:spPr>
+                </pic:pic>
+              </a:graphicData>
+            </a:graphic>
+          </wp:inline>
+        </w:drawing>
+      </w:r>
+    </w:p>
+    <w:p/>
+    <w:p/>
+    <w:p/>
+    <w:p/>
+    <w:p>
+      <w:pPr>
+        <w:rPr>
+          <w:b/>
+          <w:bCs/>
+        </w:rPr>
+      </w:pPr>
+      <w:proofErr w:type="spellStart"/>
+      <w:r>
+        <w:rPr>
+          <w:b/>
+          <w:bCs/>
+        </w:rPr>
+        <w:t>Geo</w:t>
+      </w:r>
+      <w:proofErr w:type="spellEnd"/>
+      <w:r>
+        <w:rPr>
+          <w:b/>
+          <w:bCs/>
+        </w:rPr>
+        <w:t> :</w:t>
+      </w:r>
+    </w:p>
+    <w:p/>
+    <w:p>
+      <w:r>
+        <w:t>Exercice 1</w:t>
+      </w:r>
+    </w:p>
+    <w:p/>
+    <w:p>
+      <w:r>
+        <w:drawing>
+          <wp:inline distT="0" distB="0" distL="0" distR="0" wp14:anchorId="7DB955A8" wp14:editId="4A180877">
+            <wp:extent cx="5166808" cy="556308"/>
+            <wp:effectExtent l="0" t="0" r="0" b="0"/>
+            <wp:docPr id="1142699551" name="Image 1"/>
+            <wp:cNvGraphicFramePr>
+              <a:graphicFrameLocks xmlns:a="http://schemas.openxmlformats.org/drawingml/2006/main" noChangeAspect="1"/>
+            </wp:cNvGraphicFramePr>
+            <a:graphic xmlns:a="http://schemas.openxmlformats.org/drawingml/2006/main">
+              <a:graphicData uri="http://schemas.openxmlformats.org/drawingml/2006/picture">
+                <pic:pic xmlns:pic="http://schemas.openxmlformats.org/drawingml/2006/picture">
+                  <pic:nvPicPr>
+                    <pic:cNvPr id="1142699551" name=""/>
+                    <pic:cNvPicPr/>
+                  </pic:nvPicPr>
+                  <pic:blipFill>
+                    <a:blip r:embed="rId45"/>
+                    <a:stretch>
+                      <a:fillRect/>
+                    </a:stretch>
+                  </pic:blipFill>
+                  <pic:spPr>
+                    <a:xfrm>
+                      <a:off x="0" y="0"/>
+                      <a:ext cx="5166808" cy="556308"/>
+                    </a:xfrm>
+                    <a:prstGeom prst="rect">
+                      <a:avLst/>
+                    </a:prstGeom>
+                  </pic:spPr>
+                </pic:pic>
+              </a:graphicData>
+            </a:graphic>
+          </wp:inline>
+        </w:drawing>
+      </w:r>
+    </w:p>
+    <w:p>
+      <w:r>
+        <w:drawing>
+          <wp:inline distT="0" distB="0" distL="0" distR="0" wp14:anchorId="429AEDE4" wp14:editId="4CA51C9E">
+            <wp:extent cx="3635055" cy="182896"/>
+            <wp:effectExtent l="0" t="0" r="3810" b="7620"/>
+            <wp:docPr id="1301941669" name="Image 1"/>
+            <wp:cNvGraphicFramePr>
+              <a:graphicFrameLocks xmlns:a="http://schemas.openxmlformats.org/drawingml/2006/main" noChangeAspect="1"/>
+            </wp:cNvGraphicFramePr>
+            <a:graphic xmlns:a="http://schemas.openxmlformats.org/drawingml/2006/main">
+              <a:graphicData uri="http://schemas.openxmlformats.org/drawingml/2006/picture">
+                <pic:pic xmlns:pic="http://schemas.openxmlformats.org/drawingml/2006/picture">
+                  <pic:nvPicPr>
+                    <pic:cNvPr id="1301941669" name=""/>
+                    <pic:cNvPicPr/>
+                  </pic:nvPicPr>
+                  <pic:blipFill>
+                    <a:blip r:embed="rId46"/>
+                    <a:stretch>
+                      <a:fillRect/>
+                    </a:stretch>
+                  </pic:blipFill>
+                  <pic:spPr>
+                    <a:xfrm>
+                      <a:off x="0" y="0"/>
+                      <a:ext cx="3635055" cy="182896"/>
+                    </a:xfrm>
+                    <a:prstGeom prst="rect">
+                      <a:avLst/>
+                    </a:prstGeom>
+                  </pic:spPr>
+                </pic:pic>
+              </a:graphicData>
+            </a:graphic>
+          </wp:inline>
+        </w:drawing>
+      </w:r>
+    </w:p>
+    <w:p>
+      <w:r>
+        <w:drawing>
+          <wp:inline distT="0" distB="0" distL="0" distR="0" wp14:anchorId="5F1C6B50" wp14:editId="604DCD47">
+            <wp:extent cx="3589331" cy="1912786"/>
+            <wp:effectExtent l="0" t="0" r="0" b="0"/>
+            <wp:docPr id="1893777827" name="Image 1" descr="Une image contenant texte, Police, capture d’écran&#10;&#10;Description générée automatiquement"/>
+            <wp:cNvGraphicFramePr>
+              <a:graphicFrameLocks xmlns:a="http://schemas.openxmlformats.org/drawingml/2006/main" noChangeAspect="1"/>
+            </wp:cNvGraphicFramePr>
+            <a:graphic xmlns:a="http://schemas.openxmlformats.org/drawingml/2006/main">
+              <a:graphicData uri="http://schemas.openxmlformats.org/drawingml/2006/picture">
+                <pic:pic xmlns:pic="http://schemas.openxmlformats.org/drawingml/2006/picture">
+                  <pic:nvPicPr>
+                    <pic:cNvPr id="1893777827" name="Image 1" descr="Une image contenant texte, Police, capture d’écran&#10;&#10;Description générée automatiquement"/>
+                    <pic:cNvPicPr/>
+                  </pic:nvPicPr>
+                  <pic:blipFill>
+                    <a:blip r:embed="rId47"/>
+                    <a:stretch>
+                      <a:fillRect/>
+                    </a:stretch>
+                  </pic:blipFill>
+                  <pic:spPr>
+                    <a:xfrm>
+                      <a:off x="0" y="0"/>
+                      <a:ext cx="3589331" cy="1912786"/>
+                    </a:xfrm>
+                    <a:prstGeom prst="rect">
+                      <a:avLst/>
+                    </a:prstGeom>
+                  </pic:spPr>
+                </pic:pic>
+              </a:graphicData>
+            </a:graphic>
+          </wp:inline>
+        </w:drawing>
+      </w:r>
+    </w:p>
+    <w:p>
+      <w:r>
+        <w:drawing>
+          <wp:inline distT="0" distB="0" distL="0" distR="0" wp14:anchorId="174B738A" wp14:editId="449C44A2">
+            <wp:extent cx="3345470" cy="243861"/>
+            <wp:effectExtent l="0" t="0" r="7620" b="3810"/>
+            <wp:docPr id="117970228" name="Image 1"/>
+            <wp:cNvGraphicFramePr>
+              <a:graphicFrameLocks xmlns:a="http://schemas.openxmlformats.org/drawingml/2006/main" noChangeAspect="1"/>
+            </wp:cNvGraphicFramePr>
+            <a:graphic xmlns:a="http://schemas.openxmlformats.org/drawingml/2006/main">
+              <a:graphicData uri="http://schemas.openxmlformats.org/drawingml/2006/picture">
+                <pic:pic xmlns:pic="http://schemas.openxmlformats.org/drawingml/2006/picture">
+                  <pic:nvPicPr>
+                    <pic:cNvPr id="117970228" name=""/>
+                    <pic:cNvPicPr/>
+                  </pic:nvPicPr>
+                  <pic:blipFill>
+                    <a:blip r:embed="rId48"/>
+                    <a:stretch>
+                      <a:fillRect/>
+                    </a:stretch>
+                  </pic:blipFill>
+                  <pic:spPr>
+                    <a:xfrm>
+                      <a:off x="0" y="0"/>
+                      <a:ext cx="3345470" cy="243861"/>
+                    </a:xfrm>
+                    <a:prstGeom prst="rect">
+                      <a:avLst/>
+                    </a:prstGeom>
+                  </pic:spPr>
+                </pic:pic>
+              </a:graphicData>
+            </a:graphic>
+          </wp:inline>
+        </w:drawing>
+      </w:r>
+    </w:p>
+    <w:p>
+      <w:r>
+        <w:lastRenderedPageBreak/>
+        <w:t>Exercice 2 :</w:t>
+      </w:r>
+    </w:p>
+    <w:p/>
+    <w:p>
+      <w:r>
+        <w:drawing>
+          <wp:inline distT="0" distB="0" distL="0" distR="0" wp14:anchorId="6C65F7AD" wp14:editId="0BE8B0FC">
+            <wp:extent cx="5760720" cy="259715"/>
+            <wp:effectExtent l="0" t="0" r="0" b="6985"/>
+            <wp:docPr id="1353406863" name="Image 1"/>
+            <wp:cNvGraphicFramePr>
+              <a:graphicFrameLocks xmlns:a="http://schemas.openxmlformats.org/drawingml/2006/main" noChangeAspect="1"/>
+            </wp:cNvGraphicFramePr>
+            <a:graphic xmlns:a="http://schemas.openxmlformats.org/drawingml/2006/main">
+              <a:graphicData uri="http://schemas.openxmlformats.org/drawingml/2006/picture">
+                <pic:pic xmlns:pic="http://schemas.openxmlformats.org/drawingml/2006/picture">
+                  <pic:nvPicPr>
+                    <pic:cNvPr id="1353406863" name=""/>
+                    <pic:cNvPicPr/>
+                  </pic:nvPicPr>
+                  <pic:blipFill>
+                    <a:blip r:embed="rId49"/>
+                    <a:stretch>
+                      <a:fillRect/>
+                    </a:stretch>
+                  </pic:blipFill>
+                  <pic:spPr>
+                    <a:xfrm>
+                      <a:off x="0" y="0"/>
+                      <a:ext cx="5760720" cy="259715"/>
+                    </a:xfrm>
+                    <a:prstGeom prst="rect">
+                      <a:avLst/>
+                    </a:prstGeom>
+                  </pic:spPr>
+                </pic:pic>
+              </a:graphicData>
+            </a:graphic>
+          </wp:inline>
+        </w:drawing>
+      </w:r>
+    </w:p>
+    <w:p>
+      <w:r>
+        <w:drawing>
+          <wp:inline distT="0" distB="0" distL="0" distR="0" wp14:anchorId="1C537574" wp14:editId="48CD9F02">
+            <wp:extent cx="4999153" cy="259102"/>
+            <wp:effectExtent l="0" t="0" r="0" b="7620"/>
+            <wp:docPr id="1997040978" name="Image 1"/>
+            <wp:cNvGraphicFramePr>
+              <a:graphicFrameLocks xmlns:a="http://schemas.openxmlformats.org/drawingml/2006/main" noChangeAspect="1"/>
+            </wp:cNvGraphicFramePr>
+            <a:graphic xmlns:a="http://schemas.openxmlformats.org/drawingml/2006/main">
+              <a:graphicData uri="http://schemas.openxmlformats.org/drawingml/2006/picture">
+                <pic:pic xmlns:pic="http://schemas.openxmlformats.org/drawingml/2006/picture">
+                  <pic:nvPicPr>
+                    <pic:cNvPr id="1997040978" name=""/>
+                    <pic:cNvPicPr/>
+                  </pic:nvPicPr>
+                  <pic:blipFill>
+                    <a:blip r:embed="rId50"/>
+                    <a:stretch>
+                      <a:fillRect/>
+                    </a:stretch>
+                  </pic:blipFill>
+                  <pic:spPr>
+                    <a:xfrm>
+                      <a:off x="0" y="0"/>
+                      <a:ext cx="4999153" cy="259102"/>
+                    </a:xfrm>
+                    <a:prstGeom prst="rect">
+                      <a:avLst/>
+                    </a:prstGeom>
+                  </pic:spPr>
+                </pic:pic>
+              </a:graphicData>
+            </a:graphic>
+          </wp:inline>
+        </w:drawing>
+      </w:r>
+    </w:p>
+    <w:p>
+      <w:r>
+        <w:drawing>
+          <wp:inline distT="0" distB="0" distL="0" distR="0" wp14:anchorId="3CC105B9" wp14:editId="54055090">
+            <wp:extent cx="2263336" cy="266723"/>
+            <wp:effectExtent l="0" t="0" r="3810" b="0"/>
+            <wp:docPr id="1044866616" name="Image 1"/>
+            <wp:cNvGraphicFramePr>
+              <a:graphicFrameLocks xmlns:a="http://schemas.openxmlformats.org/drawingml/2006/main" noChangeAspect="1"/>
+            </wp:cNvGraphicFramePr>
+            <a:graphic xmlns:a="http://schemas.openxmlformats.org/drawingml/2006/main">
+              <a:graphicData uri="http://schemas.openxmlformats.org/drawingml/2006/picture">
+                <pic:pic xmlns:pic="http://schemas.openxmlformats.org/drawingml/2006/picture">
+                  <pic:nvPicPr>
+                    <pic:cNvPr id="1044866616" name=""/>
+                    <pic:cNvPicPr/>
+                  </pic:nvPicPr>
+                  <pic:blipFill>
+                    <a:blip r:embed="rId51"/>
+                    <a:stretch>
+                      <a:fillRect/>
+                    </a:stretch>
+                  </pic:blipFill>
+                  <pic:spPr>
+                    <a:xfrm>
+                      <a:off x="0" y="0"/>
+                      <a:ext cx="2263336" cy="266723"/>
+                    </a:xfrm>
+                    <a:prstGeom prst="rect">
+                      <a:avLst/>
+                    </a:prstGeom>
+                  </pic:spPr>
+                </pic:pic>
+              </a:graphicData>
+            </a:graphic>
+          </wp:inline>
+        </w:drawing>
+      </w:r>
+    </w:p>
+    <w:p>
+      <w:r>
+        <w:drawing>
+          <wp:inline distT="0" distB="0" distL="0" distR="0" wp14:anchorId="541BBC8B" wp14:editId="36E6FF14">
+            <wp:extent cx="5760720" cy="119380"/>
+            <wp:effectExtent l="0" t="0" r="0" b="0"/>
+            <wp:docPr id="1938533506" name="Image 1"/>
+            <wp:cNvGraphicFramePr>
+              <a:graphicFrameLocks xmlns:a="http://schemas.openxmlformats.org/drawingml/2006/main" noChangeAspect="1"/>
+            </wp:cNvGraphicFramePr>
+            <a:graphic xmlns:a="http://schemas.openxmlformats.org/drawingml/2006/main">
+              <a:graphicData uri="http://schemas.openxmlformats.org/drawingml/2006/picture">
+                <pic:pic xmlns:pic="http://schemas.openxmlformats.org/drawingml/2006/picture">
+                  <pic:nvPicPr>
+                    <pic:cNvPr id="1938533506" name=""/>
+                    <pic:cNvPicPr/>
+                  </pic:nvPicPr>
+                  <pic:blipFill>
+                    <a:blip r:embed="rId52"/>
+                    <a:stretch>
+                      <a:fillRect/>
+                    </a:stretch>
+                  </pic:blipFill>
+                  <pic:spPr>
+                    <a:xfrm>
+                      <a:off x="0" y="0"/>
+                      <a:ext cx="5760720" cy="119380"/>
+                    </a:xfrm>
+                    <a:prstGeom prst="rect">
+                      <a:avLst/>
+                    </a:prstGeom>
+                  </pic:spPr>
+                </pic:pic>
+              </a:graphicData>
+            </a:graphic>
+          </wp:inline>
+        </w:drawing>
+      </w:r>
+    </w:p>
+    <w:p>
+      <w:r>
+        <w:drawing>
+          <wp:inline distT="0" distB="0" distL="0" distR="0" wp14:anchorId="17F8A46B" wp14:editId="58E36DB5">
+            <wp:extent cx="5760720" cy="1532255"/>
+            <wp:effectExtent l="0" t="0" r="0" b="0"/>
+            <wp:docPr id="652142571" name="Image 1" descr="Une image contenant texte, logiciel, Logiciel multimédia, Logiciel de graphisme&#10;&#10;Description générée automatiquement"/>
+            <wp:cNvGraphicFramePr>
+              <a:graphicFrameLocks xmlns:a="http://schemas.openxmlformats.org/drawingml/2006/main" noChangeAspect="1"/>
+            </wp:cNvGraphicFramePr>
+            <a:graphic xmlns:a="http://schemas.openxmlformats.org/drawingml/2006/main">
+              <a:graphicData uri="http://schemas.openxmlformats.org/drawingml/2006/picture">
+                <pic:pic xmlns:pic="http://schemas.openxmlformats.org/drawingml/2006/picture">
+                  <pic:nvPicPr>
+                    <pic:cNvPr id="652142571" name="Image 1" descr="Une image contenant texte, logiciel, Logiciel multimédia, Logiciel de graphisme&#10;&#10;Description générée automatiquement"/>
+                    <pic:cNvPicPr/>
+                  </pic:nvPicPr>
+                  <pic:blipFill>
+                    <a:blip r:embed="rId53"/>
+                    <a:stretch>
+                      <a:fillRect/>
+                    </a:stretch>
+                  </pic:blipFill>
+                  <pic:spPr>
+                    <a:xfrm>
+                      <a:off x="0" y="0"/>
+                      <a:ext cx="5760720" cy="1532255"/>
+                    </a:xfrm>
+                    <a:prstGeom prst="rect">
+                      <a:avLst/>
+                    </a:prstGeom>
+                  </pic:spPr>
+                </pic:pic>
+              </a:graphicData>
+            </a:graphic>
+          </wp:inline>
+        </w:drawing>
+      </w:r>
+    </w:p>
+    <w:p/>
+    <w:p/>
+    <w:p/>
+    <w:p>
+      <w:r>
+        <w:t>Exercice 3 :</w:t>
+      </w:r>
+    </w:p>
+    <w:p/>
+    <w:p>
+      <w:r>
+        <w:drawing>
+          <wp:inline distT="0" distB="0" distL="0" distR="0" wp14:anchorId="6A3ECE8D" wp14:editId="0686E765">
+            <wp:extent cx="3208298" cy="2507197"/>
+            <wp:effectExtent l="0" t="0" r="0" b="7620"/>
+            <wp:docPr id="1516848500" name="Image 1" descr="Une image contenant texte, capture d’écran, Police&#10;&#10;Description générée automatiquement"/>
+            <wp:cNvGraphicFramePr>
+              <a:graphicFrameLocks xmlns:a="http://schemas.openxmlformats.org/drawingml/2006/main" noChangeAspect="1"/>
+            </wp:cNvGraphicFramePr>
+            <a:graphic xmlns:a="http://schemas.openxmlformats.org/drawingml/2006/main">
+              <a:graphicData uri="http://schemas.openxmlformats.org/drawingml/2006/picture">
+                <pic:pic xmlns:pic="http://schemas.openxmlformats.org/drawingml/2006/picture">
+                  <pic:nvPicPr>
+                    <pic:cNvPr id="1516848500" name="Image 1" descr="Une image contenant texte, capture d’écran, Police&#10;&#10;Description générée automatiquement"/>
+                    <pic:cNvPicPr/>
+                  </pic:nvPicPr>
+                  <pic:blipFill>
+                    <a:blip r:embed="rId54"/>
+                    <a:stretch>
+                      <a:fillRect/>
+                    </a:stretch>
+                  </pic:blipFill>
+                  <pic:spPr>
+                    <a:xfrm>
+                      <a:off x="0" y="0"/>
+                      <a:ext cx="3208298" cy="2507197"/>
+                    </a:xfrm>
+                    <a:prstGeom prst="rect">
+                      <a:avLst/>
+                    </a:prstGeom>
+                  </pic:spPr>
+                </pic:pic>
+              </a:graphicData>
+            </a:graphic>
+          </wp:inline>
+        </w:drawing>
+      </w:r>
+    </w:p>
+    <w:p>
+      <w:r>
+        <w:drawing>
+          <wp:inline distT="0" distB="0" distL="0" distR="0" wp14:anchorId="167D7E57" wp14:editId="6DD39B81">
+            <wp:extent cx="5760720" cy="152400"/>
+            <wp:effectExtent l="0" t="0" r="0" b="0"/>
+            <wp:docPr id="452910768" name="Image 1"/>
+            <wp:cNvGraphicFramePr>
+              <a:graphicFrameLocks xmlns:a="http://schemas.openxmlformats.org/drawingml/2006/main" noChangeAspect="1"/>
+            </wp:cNvGraphicFramePr>
+            <a:graphic xmlns:a="http://schemas.openxmlformats.org/drawingml/2006/main">
+              <a:graphicData uri="http://schemas.openxmlformats.org/drawingml/2006/picture">
+                <pic:pic xmlns:pic="http://schemas.openxmlformats.org/drawingml/2006/picture">
+                  <pic:nvPicPr>
+                    <pic:cNvPr id="452910768" name=""/>
+                    <pic:cNvPicPr/>
+                  </pic:nvPicPr>
+                  <pic:blipFill>
+                    <a:blip r:embed="rId55"/>
+                    <a:stretch>
+                      <a:fillRect/>
+                    </a:stretch>
+                  </pic:blipFill>
+                  <pic:spPr>
+                    <a:xfrm>
+                      <a:off x="0" y="0"/>
+                      <a:ext cx="5760720" cy="152400"/>
+                    </a:xfrm>
+                    <a:prstGeom prst="rect">
+                      <a:avLst/>
+                    </a:prstGeom>
+                  </pic:spPr>
+                </pic:pic>
+              </a:graphicData>
+            </a:graphic>
+          </wp:inline>
+        </w:drawing>
+      </w:r>
+    </w:p>
+    <w:p>
+      <w:r>
+        <w:drawing>
+          <wp:inline distT="0" distB="0" distL="0" distR="0" wp14:anchorId="25822AE4" wp14:editId="6511782A">
+            <wp:extent cx="5760720" cy="756920"/>
+            <wp:effectExtent l="0" t="0" r="0" b="5080"/>
+            <wp:docPr id="914011471" name="Image 1" descr="Une image contenant capture d’écran, texte, Police&#10;&#10;Description générée automatiquement"/>
+            <wp:cNvGraphicFramePr>
+              <a:graphicFrameLocks xmlns:a="http://schemas.openxmlformats.org/drawingml/2006/main" noChangeAspect="1"/>
+            </wp:cNvGraphicFramePr>
+            <a:graphic xmlns:a="http://schemas.openxmlformats.org/drawingml/2006/main">
+              <a:graphicData uri="http://schemas.openxmlformats.org/drawingml/2006/picture">
+                <pic:pic xmlns:pic="http://schemas.openxmlformats.org/drawingml/2006/picture">
+                  <pic:nvPicPr>
+                    <pic:cNvPr id="914011471" name="Image 1" descr="Une image contenant capture d’écran, texte, Police&#10;&#10;Description générée automatiquement"/>
+                    <pic:cNvPicPr/>
+                  </pic:nvPicPr>
+                  <pic:blipFill>
+                    <a:blip r:embed="rId56"/>
+                    <a:stretch>
+                      <a:fillRect/>
+                    </a:stretch>
+                  </pic:blipFill>
+                  <pic:spPr>
+                    <a:xfrm>
+                      <a:off x="0" y="0"/>
+                      <a:ext cx="5760720" cy="756920"/>
+                    </a:xfrm>
+                    <a:prstGeom prst="rect">
+                      <a:avLst/>
+                    </a:prstGeom>
+                  </pic:spPr>
+                </pic:pic>
+              </a:graphicData>
+            </a:graphic>
+          </wp:inline>
+        </w:drawing>
+      </w:r>
+    </w:p>
+    <w:p/>
+    <w:p/>
+    <w:p/>
+    <w:p/>
+    <w:p/>
+    <w:p/>
+    <w:p>
+      <w:pPr>
+        <w:rPr>
+          <w:b/>
+          <w:bCs/>
+        </w:rPr>
+      </w:pPr>
+      <w:proofErr w:type="spellStart"/>
+      <w:r>
+        <w:rPr>
+          <w:b/>
+          <w:bCs/>
+        </w:rPr>
+        <w:t>Ag</w:t>
+      </w:r>
+      <w:r>
+        <w:rPr>
+          <w:b/>
+          <w:bCs/>
+        </w:rPr>
+        <w:t>g</w:t>
+      </w:r>
+      <w:r>
+        <w:rPr>
+          <w:b/>
+          <w:bCs/>
+        </w:rPr>
+        <w:t>regate</w:t>
+      </w:r>
+      <w:proofErr w:type="spellEnd"/>
+      <w:r>
+        <w:rPr>
+          <w:b/>
+          <w:bCs/>
+        </w:rPr>
+        <w:t> :</w:t>
+      </w:r>
+    </w:p>
+    <w:p/>
+    <w:p>
+      <w:proofErr w:type="gramStart"/>
+      <w:r>
+        <w:t>db.achats</w:t>
+      </w:r>
+      <w:proofErr w:type="gramEnd"/>
+      <w:r>
+        <w:t>.aggregate([{$addFields:{totalAchats:{$sum:"$achats"},totalReduc:{$sum:"$reductions"}}},{$addFields:{totalPaye:{$round:{$subtract:["$totalAchats","$totalReduc"]}}}}])</w:t>
+      </w:r>
+    </w:p>
+    <w:p/>
+    <w:p>
+      <w:r>
+        <w:rPr>
+          <w:noProof/>
+        </w:rPr>
+        <w:drawing>
+          <wp:inline distT="0" distB="0" distL="0" distR="0" wp14:anchorId="2C6B0403" wp14:editId="670FDCC8">
+            <wp:extent cx="5760720" cy="1798320"/>
+            <wp:effectExtent l="0" t="0" r="0" b="0"/>
+            <wp:docPr id="3218233" name="Image 1"/>
+            <wp:cNvGraphicFramePr>
+              <a:graphicFrameLocks xmlns:a="http://schemas.openxmlformats.org/drawingml/2006/main" noChangeAspect="1"/>
+            </wp:cNvGraphicFramePr>
+            <a:graphic xmlns:a="http://schemas.openxmlformats.org/drawingml/2006/main">
+              <a:graphicData uri="http://schemas.openxmlformats.org/drawingml/2006/picture">
+                <pic:pic xmlns:pic="http://schemas.openxmlformats.org/drawingml/2006/picture">
+                  <pic:nvPicPr>
+                    <pic:cNvPr id="3218233" name=""/>
+                    <pic:cNvPicPr/>
+                  </pic:nvPicPr>
+                  <pic:blipFill>
+                    <a:blip r:embed="rId57"/>
+                    <a:stretch>
+                      <a:fillRect/>
+                    </a:stretch>
+                  </pic:blipFill>
+                  <pic:spPr>
+                    <a:xfrm>
+                      <a:off x="0" y="0"/>
+                      <a:ext cx="5760720" cy="1798320"/>
+                    </a:xfrm>
+                    <a:prstGeom prst="rect">
+                      <a:avLst/>
+                    </a:prstGeom>
+                  </pic:spPr>
+                </pic:pic>
+              </a:graphicData>
+            </a:graphic>
+          </wp:inline>
+        </w:drawing>
+      </w:r>
+    </w:p>
+    <w:p/>
+    <w:p/>
+    <w:p/>
+    <w:p/>
+    <w:p>
+      <w:pPr>
+        <w:rPr>
+          <w:b/>
+          <w:bCs/>
+        </w:rPr>
+      </w:pPr>
+      <w:r>
+        <w:rPr>
+          <w:b/>
+          <w:bCs/>
+        </w:rPr>
+        <w:t xml:space="preserve">Cours : </w:t>
+      </w:r>
+    </w:p>
+    <w:p/>
+    <w:p>
+      <w:pPr>
+        <w:rPr>
+          <w:lang w:val="en-US"/>
+        </w:rPr>
+      </w:pPr>
+      <w:proofErr w:type="gramStart"/>
+      <w:r>
+        <w:rPr>
+          <w:lang w:val="en-US"/>
+        </w:rPr>
+        <w:t>db.ventes</w:t>
+      </w:r>
+      <w:proofErr w:type="gramEnd"/>
+      <w:r>
+        <w:rPr>
+          <w:lang w:val="en-US"/>
+        </w:rPr>
+        <w:t>.aggregate([{$lookup:{"from":"artistes","localField":"artiste","foreignField":"nom","as":"detail_artiste"}}])</w:t>
+      </w:r>
+    </w:p>
+    <w:p>
+      <w:r>
+        <w:rPr>
+          <w:noProof/>
+        </w:rPr>
+        <w:lastRenderedPageBreak/>
+        <w:drawing>
+          <wp:inline distT="0" distB="0" distL="0" distR="0" wp14:anchorId="2A6C7235" wp14:editId="4DF970BC">
+            <wp:extent cx="5760720" cy="1946275"/>
+            <wp:effectExtent l="0" t="0" r="0" b="0"/>
+            <wp:docPr id="1669596080" name="Image 1" descr="Une image contenant texte, capture d’écran, logiciel, Police&#10;&#10;Description générée automatiquement"/>
+            <wp:cNvGraphicFramePr>
+              <a:graphicFrameLocks xmlns:a="http://schemas.openxmlformats.org/drawingml/2006/main" noChangeAspect="1"/>
+            </wp:cNvGraphicFramePr>
+            <a:graphic xmlns:a="http://schemas.openxmlformats.org/drawingml/2006/main">
+              <a:graphicData uri="http://schemas.openxmlformats.org/drawingml/2006/picture">
+                <pic:pic xmlns:pic="http://schemas.openxmlformats.org/drawingml/2006/picture">
+                  <pic:nvPicPr>
+                    <pic:cNvPr id="1669596080" name="Image 1" descr="Une image contenant texte, capture d’écran, logiciel, Police&#10;&#10;Description générée automatiquement"/>
+                    <pic:cNvPicPr/>
+                  </pic:nvPicPr>
+                  <pic:blipFill>
+                    <a:blip r:embed="rId58"/>
+                    <a:stretch>
+                      <a:fillRect/>
+                    </a:stretch>
+                  </pic:blipFill>
+                  <pic:spPr>
+                    <a:xfrm>
+                      <a:off x="0" y="0"/>
+                      <a:ext cx="5760720" cy="1946275"/>
+                    </a:xfrm>
+                    <a:prstGeom prst="rect">
+                      <a:avLst/>
+                    </a:prstGeom>
+                  </pic:spPr>
+                </pic:pic>
+              </a:graphicData>
+            </a:graphic>
+          </wp:inline>
+        </w:drawing>
+      </w:r>
+    </w:p>
+    <w:p/>
+    <w:p/>
+    <w:p/>
+    <w:p/>
+    <w:p/>
+    <w:p/>
+    <w:p/>
+    <w:p/>
+    <w:p/>
+    <w:p/>
+    <w:p/>
+    <w:p/>
+    <w:p/>
+    <w:p/>
+    <w:p/>
+    <w:p/>
+    <w:p/>
+    <w:p/>
+    <w:p/>
+    <w:p/>
+    <w:p/>
+    <w:p/>
+    <w:p/>
+    <w:p/>
+    <w:p>
+      <w:pPr>
+        <w:rPr>
+          <w:b/>
+          <w:bCs/>
+        </w:rPr>
+      </w:pPr>
+      <w:r>
+        <w:rPr>
+          <w:b/>
+          <w:bCs/>
+        </w:rPr>
+        <w:lastRenderedPageBreak/>
+        <w:t xml:space="preserve">Exo </w:t>
+      </w:r>
+      <w:proofErr w:type="spellStart"/>
+      <w:r>
+        <w:rPr>
+          <w:b/>
+          <w:bCs/>
+        </w:rPr>
+        <w:t>Aggregation</w:t>
+      </w:r>
+      <w:proofErr w:type="spellEnd"/>
+      <w:r>
+        <w:rPr>
+          <w:b/>
+          <w:bCs/>
+        </w:rPr>
+        <w:t> :</w:t>
+      </w:r>
+    </w:p>
+    <w:p>
+      <w:pPr>
+        <w:rPr>
+          <w:b/>
+          <w:bCs/>
+        </w:rPr>
+      </w:pPr>
+    </w:p>
+    <w:p>
+      <w:r>
+        <w:t>Exercice 1 :</w:t>
+      </w:r>
+    </w:p>
+    <w:p/>
+    <w:p>
+      <w:proofErr w:type="gramStart"/>
+      <w:r>
+        <w:t>var</w:t>
+      </w:r>
+      <w:proofErr w:type="gramEnd"/>
+      <w:r>
+        <w:t xml:space="preserve"> pipeline = [{$</w:t>
+      </w:r>
+      <w:proofErr w:type="spellStart"/>
+      <w:r>
+        <w:t>addFields</w:t>
+      </w:r>
+      <w:proofErr w:type="spellEnd"/>
+      <w:r>
+        <w:t xml:space="preserve"> : {ville:{$gt:["$capacite",50]}}},{$addFields:{grande:{$gt:["$capacite",1000]}}},{$match:{ville:true}},{$project:{"adresse.ville":1,"grande":1,"_id":0}}]</w:t>
+      </w:r>
+    </w:p>
+    <w:p>
+      <w:r>
+        <w:rPr>
+          <w:noProof/>
+        </w:rPr>
+        <w:drawing>
+          <wp:inline distT="0" distB="0" distL="0" distR="0" wp14:anchorId="331CF3C6" wp14:editId="7F125023">
+            <wp:extent cx="1661160" cy="3109911"/>
+            <wp:effectExtent l="0" t="0" r="0" b="0"/>
+            <wp:docPr id="696018539" name="Image 1" descr="Une image contenant texte, capture d’écran, Police, conception&#10;&#10;Description générée automatiquement"/>
+            <wp:cNvGraphicFramePr>
+              <a:graphicFrameLocks xmlns:a="http://schemas.openxmlformats.org/drawingml/2006/main" noChangeAspect="1"/>
+            </wp:cNvGraphicFramePr>
+            <a:graphic xmlns:a="http://schemas.openxmlformats.org/drawingml/2006/main">
+              <a:graphicData uri="http://schemas.openxmlformats.org/drawingml/2006/picture">
+                <pic:pic xmlns:pic="http://schemas.openxmlformats.org/drawingml/2006/picture">
+                  <pic:nvPicPr>
+                    <pic:cNvPr id="696018539" name="Image 1" descr="Une image contenant texte, capture d’écran, Police, conception&#10;&#10;Description générée automatiquement"/>
+                    <pic:cNvPicPr/>
+                  </pic:nvPicPr>
+                  <pic:blipFill>
+                    <a:blip r:embed="rId59"/>
+                    <a:stretch>
+                      <a:fillRect/>
+                    </a:stretch>
+                  </pic:blipFill>
+                  <pic:spPr>
+                    <a:xfrm>
+                      <a:off x="0" y="0"/>
+                      <a:ext cx="1667896" cy="3122521"/>
+                    </a:xfrm>
+                    <a:prstGeom prst="rect">
+                      <a:avLst/>
+                    </a:prstGeom>
+                  </pic:spPr>
+                </pic:pic>
+              </a:graphicData>
+            </a:graphic>
+          </wp:inline>
+        </w:drawing>
+      </w:r>
+    </w:p>
+    <w:p>
+      <w:proofErr w:type="gramStart"/>
+      <w:r>
+        <w:t>var</w:t>
+      </w:r>
+      <w:proofErr w:type="gramEnd"/>
+      <w:r>
+        <w:t xml:space="preserve"> pipeline = [{$</w:t>
+      </w:r>
+      <w:proofErr w:type="spellStart"/>
+      <w:r>
+        <w:t>addFields</w:t>
+      </w:r>
+      <w:proofErr w:type="spellEnd"/>
+      <w:r>
+        <w:t xml:space="preserve"> : {ville:{$gt:["$capacite",50]}}},{$addFields:{grande:{$gt:["$capacite",1000]}}},{$match:{ville:true}},{$project:{"ville":"$adresse.ville","grande":1,"_id":0}}]</w:t>
+      </w:r>
+    </w:p>
+    <w:p>
+      <w:r>
+        <w:drawing>
+          <wp:inline distT="0" distB="0" distL="0" distR="0" wp14:anchorId="175F7EFA" wp14:editId="4596FA43">
+            <wp:extent cx="2347163" cy="3017782"/>
+            <wp:effectExtent l="0" t="0" r="0" b="0"/>
+            <wp:docPr id="1197528507" name="Image 1" descr="Une image contenant texte, capture d’écran, Police, conception&#10;&#10;Description générée automatiquement"/>
+            <wp:cNvGraphicFramePr>
+              <a:graphicFrameLocks xmlns:a="http://schemas.openxmlformats.org/drawingml/2006/main" noChangeAspect="1"/>
+            </wp:cNvGraphicFramePr>
+            <a:graphic xmlns:a="http://schemas.openxmlformats.org/drawingml/2006/main">
+              <a:graphicData uri="http://schemas.openxmlformats.org/drawingml/2006/picture">
+                <pic:pic xmlns:pic="http://schemas.openxmlformats.org/drawingml/2006/picture">
+                  <pic:nvPicPr>
+                    <pic:cNvPr id="1197528507" name="Image 1" descr="Une image contenant texte, capture d’écran, Police, conception&#10;&#10;Description générée automatiquement"/>
+                    <pic:cNvPicPr/>
+                  </pic:nvPicPr>
+                  <pic:blipFill>
+                    <a:blip r:embed="rId60"/>
+                    <a:stretch>
+                      <a:fillRect/>
+                    </a:stretch>
+                  </pic:blipFill>
+                  <pic:spPr>
+                    <a:xfrm>
+                      <a:off x="0" y="0"/>
+                      <a:ext cx="2347163" cy="3017782"/>
+                    </a:xfrm>
+                    <a:prstGeom prst="rect">
+                      <a:avLst/>
+                    </a:prstGeom>
+                  </pic:spPr>
+                </pic:pic>
+              </a:graphicData>
+            </a:graphic>
+          </wp:inline>
+        </w:drawing>
+      </w:r>
+    </w:p>
+    <w:p>
+      <w:r>
+        <w:lastRenderedPageBreak/>
+        <w:t>Exercice 2 :</w:t>
+      </w:r>
+    </w:p>
+    <w:p/>
+    <w:p>
+      <w:proofErr w:type="gramStart"/>
+      <w:r>
+        <w:t>var</w:t>
+      </w:r>
+      <w:proofErr w:type="gramEnd"/>
+      <w:r>
+        <w:t xml:space="preserve"> pipeline=[{$addFields:{avant_extension:"$capacite"}},{$set:{"capacite":{$sum:["$capacite",100]}}},{$addFields:{apres_extension:"$capacite"}},{$project:{"_id":0,"nom":1,"avant_extension":1,"apres_extension":1}}]</w:t>
+      </w:r>
+    </w:p>
+    <w:p>
+      <w:r>
+        <w:rPr>
+          <w:noProof/>
+        </w:rPr>
+        <w:drawing>
+          <wp:inline distT="0" distB="0" distL="0" distR="0" wp14:anchorId="3D7A39E7" wp14:editId="150C2F88">
+            <wp:extent cx="2408129" cy="3627434"/>
+            <wp:effectExtent l="0" t="0" r="0" b="0"/>
+            <wp:docPr id="1619718899" name="Image 1"/>
+            <wp:cNvGraphicFramePr>
+              <a:graphicFrameLocks xmlns:a="http://schemas.openxmlformats.org/drawingml/2006/main" noChangeAspect="1"/>
+            </wp:cNvGraphicFramePr>
+            <a:graphic xmlns:a="http://schemas.openxmlformats.org/drawingml/2006/main">
+              <a:graphicData uri="http://schemas.openxmlformats.org/drawingml/2006/picture">
+                <pic:pic xmlns:pic="http://schemas.openxmlformats.org/drawingml/2006/picture">
+                  <pic:nvPicPr>
+                    <pic:cNvPr id="1619718899" name=""/>
+                    <pic:cNvPicPr/>
+                  </pic:nvPicPr>
+                  <pic:blipFill>
+                    <a:blip r:embed="rId61"/>
+                    <a:stretch>
+                      <a:fillRect/>
+                    </a:stretch>
+                  </pic:blipFill>
+                  <pic:spPr>
+                    <a:xfrm>
+                      <a:off x="0" y="0"/>
+                      <a:ext cx="2408129" cy="3627434"/>
+                    </a:xfrm>
+                    <a:prstGeom prst="rect">
+                      <a:avLst/>
+                    </a:prstGeom>
+                  </pic:spPr>
+                </pic:pic>
+              </a:graphicData>
+            </a:graphic>
+          </wp:inline>
+        </w:drawing>
+      </w:r>
+    </w:p>
+    <w:p/>
+    <w:p>
+      <w:r>
+        <w:drawing>
+          <wp:inline distT="0" distB="0" distL="0" distR="0" wp14:anchorId="0FF01735" wp14:editId="4B2E5653">
+            <wp:extent cx="5760720" cy="2478405"/>
+            <wp:effectExtent l="0" t="0" r="0" b="0"/>
+            <wp:docPr id="450017711" name="Image 1" descr="Une image contenant texte, capture d’écran, Police&#10;&#10;Description générée automatiquement"/>
+            <wp:cNvGraphicFramePr>
+              <a:graphicFrameLocks xmlns:a="http://schemas.openxmlformats.org/drawingml/2006/main" noChangeAspect="1"/>
+            </wp:cNvGraphicFramePr>
+            <a:graphic xmlns:a="http://schemas.openxmlformats.org/drawingml/2006/main">
+              <a:graphicData uri="http://schemas.openxmlformats.org/drawingml/2006/picture">
+                <pic:pic xmlns:pic="http://schemas.openxmlformats.org/drawingml/2006/picture">
+                  <pic:nvPicPr>
+                    <pic:cNvPr id="450017711" name="Image 1" descr="Une image contenant texte, capture d’écran, Police&#10;&#10;Description générée automatiquement"/>
+                    <pic:cNvPicPr/>
+                  </pic:nvPicPr>
+                  <pic:blipFill>
+                    <a:blip r:embed="rId62"/>
+                    <a:stretch>
+                      <a:fillRect/>
+                    </a:stretch>
+                  </pic:blipFill>
+                  <pic:spPr>
+                    <a:xfrm>
+                      <a:off x="0" y="0"/>
+                      <a:ext cx="5760720" cy="2478405"/>
+                    </a:xfrm>
+                    <a:prstGeom prst="rect">
+                      <a:avLst/>
+                    </a:prstGeom>
+                  </pic:spPr>
+                </pic:pic>
+              </a:graphicData>
+            </a:graphic>
+          </wp:inline>
+        </w:drawing>
+      </w:r>
+    </w:p>
+    <w:p/>
+    <w:p/>
+    <w:p/>
+    <w:p>
+      <w:r>
+        <w:lastRenderedPageBreak/>
+        <w:t>Exercice 3 :</w:t>
+      </w:r>
+    </w:p>
+    <w:p/>
+    <w:p>
+      <w:proofErr w:type="gramStart"/>
+      <w:r>
+        <w:t>var</w:t>
+      </w:r>
+      <w:proofErr w:type="gramEnd"/>
+      <w:r>
+        <w:t xml:space="preserve"> pipeline= [{$addFields:{departement:{$substrBytes:["$adresse.codePostal",0,2]}}},{$group:{_id:"$departement",capaciteTT:{$sum:"$capacite"}}},{$project:{"_id":0,"departement":"$_id","capaciteTT":1}}]</w:t>
+      </w:r>
+    </w:p>
+    <w:p/>
+    <w:p>
+      <w:r>
+        <w:rPr>
+          <w:noProof/>
+        </w:rPr>
+        <w:drawing>
+          <wp:inline distT="0" distB="0" distL="0" distR="0" wp14:anchorId="0D873749" wp14:editId="72C3FEAE">
+            <wp:extent cx="1878827" cy="1615440"/>
+            <wp:effectExtent l="0" t="0" r="7620" b="3810"/>
+            <wp:docPr id="705791898" name="Image 1"/>
+            <wp:cNvGraphicFramePr>
+              <a:graphicFrameLocks xmlns:a="http://schemas.openxmlformats.org/drawingml/2006/main" noChangeAspect="1"/>
+            </wp:cNvGraphicFramePr>
+            <a:graphic xmlns:a="http://schemas.openxmlformats.org/drawingml/2006/main">
+              <a:graphicData uri="http://schemas.openxmlformats.org/drawingml/2006/picture">
+                <pic:pic xmlns:pic="http://schemas.openxmlformats.org/drawingml/2006/picture">
+                  <pic:nvPicPr>
+                    <pic:cNvPr id="705791898" name=""/>
+                    <pic:cNvPicPr/>
+                  </pic:nvPicPr>
+                  <pic:blipFill>
+                    <a:blip r:embed="rId63"/>
+                    <a:stretch>
+                      <a:fillRect/>
+                    </a:stretch>
+                  </pic:blipFill>
+                  <pic:spPr>
+                    <a:xfrm>
+                      <a:off x="0" y="0"/>
+                      <a:ext cx="1882326" cy="1618448"/>
+                    </a:xfrm>
+                    <a:prstGeom prst="rect">
+                      <a:avLst/>
+                    </a:prstGeom>
+                  </pic:spPr>
+                </pic:pic>
+              </a:graphicData>
+            </a:graphic>
+          </wp:inline>
+        </w:drawing>
+      </w:r>
+    </w:p>
+    <w:p/>
+    <w:p>
+      <w:r>
+        <w:t>Exercice 4 :</w:t>
+      </w:r>
+    </w:p>
     <w:p/>
     <w:p/>
     <w:sectPr>

</xml_diff>

<commit_message>
rendu jeudi aprem 13h38
</commit_message>
<xml_diff>
--- a/RetourRequete.docx
+++ b/RetourRequete.docx
@@ -1441,13 +1441,8 @@
     </w:p>
     <w:p>
       <w:proofErr w:type="spellStart"/>
-      <w:proofErr w:type="gramStart"/>
-      <w:r>
-        <w:t>db.salles</w:t>
-      </w:r>
-      <w:proofErr w:type="gramEnd"/>
-      <w:r>
-        <w:t>.find</w:t>
+      <w:r>
+        <w:t>db.salles.find</w:t>
       </w:r>
       <w:proofErr w:type="spellEnd"/>
       <w:r>
@@ -2155,13 +2150,8 @@
     </w:p>
     <w:p/>
     <w:p>
-      <w:proofErr w:type="gramStart"/>
-      <w:r>
-        <w:t>var</w:t>
-      </w:r>
-      <w:proofErr w:type="gramEnd"/>
-      <w:r>
-        <w:t xml:space="preserve"> rules={"nom":{"bsonType":"string","pattern":"^[A-Z].*","description":"Chaine de caractères obligatoire"},"capacite":{"</w:t>
+      <w:r>
+        <w:t>var rules={"nom":{"bsonType":"string","pattern":"^[A-Z].*","description":"Chaine de caractères obligatoire"},"capacite":{"</w:t>
       </w:r>
       <w:proofErr w:type="spellStart"/>
       <w:r>
@@ -2190,13 +2180,8 @@
     </w:p>
     <w:p/>
     <w:p>
-      <w:proofErr w:type="gramStart"/>
-      <w:r>
-        <w:t>db.runCommand</w:t>
-      </w:r>
-      <w:proofErr w:type="gramEnd"/>
-      <w:r>
-        <w:t>({"collMod":"salles","validator":{$jsonSchema:{"bsonType":"object","required":["nom","capacite","adresse.codePostal","adresse.ville"],"properties":rules}}})</w:t>
+      <w:r>
+        <w:t>db.runCommand({"collMod":"salles","validator":{$jsonSchema:{"bsonType":"object","required":["nom","capacite","adresse.codePostal","adresse.ville"],"properties":rules}}})</w:t>
       </w:r>
     </w:p>
     <w:p>
@@ -2806,13 +2791,8 @@
     </w:p>
     <w:p/>
     <w:p>
-      <w:proofErr w:type="gramStart"/>
-      <w:r>
-        <w:t>db.achats</w:t>
-      </w:r>
-      <w:proofErr w:type="gramEnd"/>
-      <w:r>
-        <w:t>.aggregate([{$addFields:{totalAchats:{$sum:"$achats"},totalReduc:{$sum:"$reductions"}}},{$addFields:{totalPaye:{$round:{$subtract:["$totalAchats","$totalReduc"]}}}}])</w:t>
+      <w:r>
+        <w:t>db.achats.aggregate([{$addFields:{totalAchats:{$sum:"$achats"},totalReduc:{$sum:"$reductions"}}},{$addFields:{totalPaye:{$round:{$subtract:["$totalAchats","$totalReduc"]}}}}])</w:t>
       </w:r>
     </w:p>
     <w:p/>
@@ -2884,19 +2864,11 @@
           <w:lang w:val="en-US"/>
         </w:rPr>
       </w:pPr>
-      <w:proofErr w:type="gramStart"/>
       <w:r>
         <w:rPr>
           <w:lang w:val="en-US"/>
         </w:rPr>
-        <w:t>db.ventes</w:t>
-      </w:r>
-      <w:proofErr w:type="gramEnd"/>
-      <w:r>
-        <w:rPr>
-          <w:lang w:val="en-US"/>
-        </w:rPr>
-        <w:t>.aggregate([{$lookup:{"from":"artistes","localField":"artiste","foreignField":"nom","as":"detail_artiste"}}])</w:t>
+        <w:t>db.ventes.aggregate([{$lookup:{"from":"artistes","localField":"artiste","foreignField":"nom","as":"detail_artiste"}}])</w:t>
       </w:r>
     </w:p>
     <w:p>
@@ -3013,13 +2985,8 @@
     </w:p>
     <w:p/>
     <w:p>
-      <w:proofErr w:type="gramStart"/>
-      <w:r>
-        <w:t>var</w:t>
-      </w:r>
-      <w:proofErr w:type="gramEnd"/>
-      <w:r>
-        <w:t xml:space="preserve"> pipeline = [{$</w:t>
+      <w:r>
+        <w:t>var pipeline = [{$</w:t>
       </w:r>
       <w:proofErr w:type="spellStart"/>
       <w:r>
@@ -3073,13 +3040,8 @@
       </w:r>
     </w:p>
     <w:p>
-      <w:proofErr w:type="gramStart"/>
-      <w:r>
-        <w:t>var</w:t>
-      </w:r>
-      <w:proofErr w:type="gramEnd"/>
-      <w:r>
-        <w:t xml:space="preserve"> pipeline = [{$</w:t>
+      <w:r>
+        <w:t>var pipeline = [{$</w:t>
       </w:r>
       <w:proofErr w:type="spellStart"/>
       <w:r>
@@ -3137,13 +3099,8 @@
     </w:p>
     <w:p/>
     <w:p>
-      <w:proofErr w:type="gramStart"/>
-      <w:r>
-        <w:t>var</w:t>
-      </w:r>
-      <w:proofErr w:type="gramEnd"/>
-      <w:r>
-        <w:t xml:space="preserve"> pipeline=[{$addFields:{avant_extension:"$capacite"}},{$set:{"capacite":{$sum:["$capacite",100]}}},{$addFields:{apres_extension:"$capacite"}},{$project:{"_id":0,"nom":1,"avant_extension":1,"apres_extension":1}}]</w:t>
+      <w:r>
+        <w:t>var pipeline=[{$addFields:{avant_extension:"$capacite"}},{$set:{"capacite":{$sum:["$capacite",100]}}},{$addFields:{apres_extension:"$capacite"}},{$project:{"_id":0,"nom":1,"avant_extension":1,"apres_extension":1}}]</w:t>
       </w:r>
     </w:p>
     <w:p>
@@ -3239,13 +3196,8 @@
     </w:p>
     <w:p/>
     <w:p>
-      <w:proofErr w:type="gramStart"/>
-      <w:r>
-        <w:t>var</w:t>
-      </w:r>
-      <w:proofErr w:type="gramEnd"/>
-      <w:r>
-        <w:t xml:space="preserve"> pipeline= [{$addFields:{departement:{$substrBytes:["$adresse.codePostal",0,2]}}},{$group:{_id:"$departement",capaciteTT:{$sum:"$capacite"}}},{$project:{"_id":0,"departement":"$_id","capaciteTT":1}}]</w:t>
+      <w:r>
+        <w:t>var pipeline= [{$addFields:{departement:{$substrBytes:["$adresse.codePostal",0,2]}}},{$group:{_id:"$departement",capaciteTT:{$sum:"$capacite"}}},{$project:{"_id":0,"departement":"$_id","capaciteTT":1}}]</w:t>
       </w:r>
     </w:p>
     <w:p/>
@@ -3298,7 +3250,228 @@
       </w:r>
     </w:p>
     <w:p/>
-    <w:p/>
+    <w:p>
+      <w:r>
+        <w:drawing>
+          <wp:inline distT="0" distB="0" distL="0" distR="0" wp14:anchorId="3BD8FBD8" wp14:editId="0E425FAB">
+            <wp:extent cx="5151566" cy="1394581"/>
+            <wp:effectExtent l="0" t="0" r="0" b="0"/>
+            <wp:docPr id="1602747020" name="Image 1" descr="Une image contenant texte, capture d’écran, Police&#10;&#10;Description générée automatiquement"/>
+            <wp:cNvGraphicFramePr>
+              <a:graphicFrameLocks xmlns:a="http://schemas.openxmlformats.org/drawingml/2006/main" noChangeAspect="1"/>
+            </wp:cNvGraphicFramePr>
+            <a:graphic xmlns:a="http://schemas.openxmlformats.org/drawingml/2006/main">
+              <a:graphicData uri="http://schemas.openxmlformats.org/drawingml/2006/picture">
+                <pic:pic xmlns:pic="http://schemas.openxmlformats.org/drawingml/2006/picture">
+                  <pic:nvPicPr>
+                    <pic:cNvPr id="1602747020" name="Image 1" descr="Une image contenant texte, capture d’écran, Police&#10;&#10;Description générée automatiquement"/>
+                    <pic:cNvPicPr/>
+                  </pic:nvPicPr>
+                  <pic:blipFill>
+                    <a:blip r:embed="rId64"/>
+                    <a:stretch>
+                      <a:fillRect/>
+                    </a:stretch>
+                  </pic:blipFill>
+                  <pic:spPr>
+                    <a:xfrm>
+                      <a:off x="0" y="0"/>
+                      <a:ext cx="5151566" cy="1394581"/>
+                    </a:xfrm>
+                    <a:prstGeom prst="rect">
+                      <a:avLst/>
+                    </a:prstGeom>
+                  </pic:spPr>
+                </pic:pic>
+              </a:graphicData>
+            </a:graphic>
+          </wp:inline>
+        </w:drawing>
+      </w:r>
+    </w:p>
+    <w:p/>
+    <w:p/>
+    <w:p/>
+    <w:p/>
+    <w:p/>
+    <w:p/>
+    <w:p/>
+    <w:p/>
+    <w:p/>
+    <w:p/>
+    <w:p/>
+    <w:p>
+      <w:r>
+        <w:lastRenderedPageBreak/>
+        <w:t>Exercice 5 :</w:t>
+      </w:r>
+    </w:p>
+    <w:p/>
+    <w:p>
+      <w:r>
+        <w:drawing>
+          <wp:inline distT="0" distB="0" distL="0" distR="0" wp14:anchorId="69AE2838" wp14:editId="284ABCD2">
+            <wp:extent cx="3366975" cy="1661160"/>
+            <wp:effectExtent l="0" t="0" r="5080" b="0"/>
+            <wp:docPr id="603495730" name="Image 1" descr="Une image contenant texte, Police, capture d’écran&#10;&#10;Description générée automatiquement"/>
+            <wp:cNvGraphicFramePr>
+              <a:graphicFrameLocks xmlns:a="http://schemas.openxmlformats.org/drawingml/2006/main" noChangeAspect="1"/>
+            </wp:cNvGraphicFramePr>
+            <a:graphic xmlns:a="http://schemas.openxmlformats.org/drawingml/2006/main">
+              <a:graphicData uri="http://schemas.openxmlformats.org/drawingml/2006/picture">
+                <pic:pic xmlns:pic="http://schemas.openxmlformats.org/drawingml/2006/picture">
+                  <pic:nvPicPr>
+                    <pic:cNvPr id="603495730" name="Image 1" descr="Une image contenant texte, Police, capture d’écran&#10;&#10;Description générée automatiquement"/>
+                    <pic:cNvPicPr/>
+                  </pic:nvPicPr>
+                  <pic:blipFill>
+                    <a:blip r:embed="rId65"/>
+                    <a:stretch>
+                      <a:fillRect/>
+                    </a:stretch>
+                  </pic:blipFill>
+                  <pic:spPr>
+                    <a:xfrm>
+                      <a:off x="0" y="0"/>
+                      <a:ext cx="3378018" cy="1666608"/>
+                    </a:xfrm>
+                    <a:prstGeom prst="rect">
+                      <a:avLst/>
+                    </a:prstGeom>
+                  </pic:spPr>
+                </pic:pic>
+              </a:graphicData>
+            </a:graphic>
+          </wp:inline>
+        </w:drawing>
+      </w:r>
+    </w:p>
+    <w:p>
+      <w:r>
+        <w:drawing>
+          <wp:inline distT="0" distB="0" distL="0" distR="0" wp14:anchorId="5F265E0B" wp14:editId="1535001F">
+            <wp:extent cx="2313123" cy="1973580"/>
+            <wp:effectExtent l="0" t="0" r="0" b="7620"/>
+            <wp:docPr id="269084584" name="Image 1" descr="Une image contenant texte, capture d’écran, Police, conception&#10;&#10;Description générée automatiquement"/>
+            <wp:cNvGraphicFramePr>
+              <a:graphicFrameLocks xmlns:a="http://schemas.openxmlformats.org/drawingml/2006/main" noChangeAspect="1"/>
+            </wp:cNvGraphicFramePr>
+            <a:graphic xmlns:a="http://schemas.openxmlformats.org/drawingml/2006/main">
+              <a:graphicData uri="http://schemas.openxmlformats.org/drawingml/2006/picture">
+                <pic:pic xmlns:pic="http://schemas.openxmlformats.org/drawingml/2006/picture">
+                  <pic:nvPicPr>
+                    <pic:cNvPr id="269084584" name="Image 1" descr="Une image contenant texte, capture d’écran, Police, conception&#10;&#10;Description générée automatiquement"/>
+                    <pic:cNvPicPr/>
+                  </pic:nvPicPr>
+                  <pic:blipFill>
+                    <a:blip r:embed="rId66"/>
+                    <a:stretch>
+                      <a:fillRect/>
+                    </a:stretch>
+                  </pic:blipFill>
+                  <pic:spPr>
+                    <a:xfrm>
+                      <a:off x="0" y="0"/>
+                      <a:ext cx="2322189" cy="1981315"/>
+                    </a:xfrm>
+                    <a:prstGeom prst="rect">
+                      <a:avLst/>
+                    </a:prstGeom>
+                  </pic:spPr>
+                </pic:pic>
+              </a:graphicData>
+            </a:graphic>
+          </wp:inline>
+        </w:drawing>
+      </w:r>
+    </w:p>
+    <w:p/>
+    <w:p>
+      <w:r>
+        <w:t>Exercice 6 :</w:t>
+      </w:r>
+    </w:p>
+    <w:p/>
+    <w:p>
+      <w:r>
+        <w:drawing>
+          <wp:inline distT="0" distB="0" distL="0" distR="0" wp14:anchorId="078B8E6F" wp14:editId="0FE3F34C">
+            <wp:extent cx="4259949" cy="1867062"/>
+            <wp:effectExtent l="0" t="0" r="7620" b="0"/>
+            <wp:docPr id="2125793264" name="Image 1" descr="Une image contenant texte, Police, capture d’écran&#10;&#10;Description générée automatiquement"/>
+            <wp:cNvGraphicFramePr>
+              <a:graphicFrameLocks xmlns:a="http://schemas.openxmlformats.org/drawingml/2006/main" noChangeAspect="1"/>
+            </wp:cNvGraphicFramePr>
+            <a:graphic xmlns:a="http://schemas.openxmlformats.org/drawingml/2006/main">
+              <a:graphicData uri="http://schemas.openxmlformats.org/drawingml/2006/picture">
+                <pic:pic xmlns:pic="http://schemas.openxmlformats.org/drawingml/2006/picture">
+                  <pic:nvPicPr>
+                    <pic:cNvPr id="2125793264" name="Image 1" descr="Une image contenant texte, Police, capture d’écran&#10;&#10;Description générée automatiquement"/>
+                    <pic:cNvPicPr/>
+                  </pic:nvPicPr>
+                  <pic:blipFill>
+                    <a:blip r:embed="rId67"/>
+                    <a:stretch>
+                      <a:fillRect/>
+                    </a:stretch>
+                  </pic:blipFill>
+                  <pic:spPr>
+                    <a:xfrm>
+                      <a:off x="0" y="0"/>
+                      <a:ext cx="4259949" cy="1867062"/>
+                    </a:xfrm>
+                    <a:prstGeom prst="rect">
+                      <a:avLst/>
+                    </a:prstGeom>
+                  </pic:spPr>
+                </pic:pic>
+              </a:graphicData>
+            </a:graphic>
+          </wp:inline>
+        </w:drawing>
+      </w:r>
+    </w:p>
+    <w:p/>
+    <w:p>
+      <w:r>
+        <w:lastRenderedPageBreak/>
+        <w:drawing>
+          <wp:inline distT="0" distB="0" distL="0" distR="0" wp14:anchorId="085DB598" wp14:editId="0E0C4164">
+            <wp:extent cx="3010161" cy="4115157"/>
+            <wp:effectExtent l="0" t="0" r="0" b="0"/>
+            <wp:docPr id="1516596380" name="Image 1" descr="Une image contenant texte, capture d’écran, Police&#10;&#10;Description générée automatiquement"/>
+            <wp:cNvGraphicFramePr>
+              <a:graphicFrameLocks xmlns:a="http://schemas.openxmlformats.org/drawingml/2006/main" noChangeAspect="1"/>
+            </wp:cNvGraphicFramePr>
+            <a:graphic xmlns:a="http://schemas.openxmlformats.org/drawingml/2006/main">
+              <a:graphicData uri="http://schemas.openxmlformats.org/drawingml/2006/picture">
+                <pic:pic xmlns:pic="http://schemas.openxmlformats.org/drawingml/2006/picture">
+                  <pic:nvPicPr>
+                    <pic:cNvPr id="1516596380" name="Image 1" descr="Une image contenant texte, capture d’écran, Police&#10;&#10;Description générée automatiquement"/>
+                    <pic:cNvPicPr/>
+                  </pic:nvPicPr>
+                  <pic:blipFill>
+                    <a:blip r:embed="rId68"/>
+                    <a:stretch>
+                      <a:fillRect/>
+                    </a:stretch>
+                  </pic:blipFill>
+                  <pic:spPr>
+                    <a:xfrm>
+                      <a:off x="0" y="0"/>
+                      <a:ext cx="3010161" cy="4115157"/>
+                    </a:xfrm>
+                    <a:prstGeom prst="rect">
+                      <a:avLst/>
+                    </a:prstGeom>
+                  </pic:spPr>
+                </pic:pic>
+              </a:graphicData>
+            </a:graphic>
+          </wp:inline>
+        </w:drawing>
+      </w:r>
+    </w:p>
     <w:sectPr>
       <w:pgSz w:w="11906" w:h="16838"/>
       <w:pgMar w:top="1417" w:right="1417" w:bottom="1417" w:left="1417" w:header="708" w:footer="708" w:gutter="0"/>

</xml_diff>